<commit_message>
generisanje CV dokumenta u PDF formatu na osnovu .docx fajla
</commit_message>
<xml_diff>
--- a/attachments/CV_template.docx
+++ b/attachments/CV_template.docx
@@ -24,9 +24,15 @@
           <w:tcPr>
             <w:tcW w:w="2922" w:type="dxa"/>
           </w:tcPr>
+          <w:p>
+            <w:pPr>
+              <w:pStyle w:val="Heading7"/>
+            </w:pPr>
+          </w:p>
+          <w:p/>
           <w:tbl>
             <w:tblPr>
-              <w:tblpPr w:leftFromText="180" w:rightFromText="180" w:vertAnchor="text" w:horzAnchor="margin" w:tblpY="464"/>
+              <w:tblpPr w:leftFromText="180" w:rightFromText="180" w:vertAnchor="text" w:horzAnchor="margin" w:tblpY="20"/>
               <w:tblOverlap w:val="never"/>
               <w:tblW w:w="3001" w:type="dxa"/>
               <w:tblBorders>
@@ -126,6 +132,14 @@
                     </w:rPr>
                   </w:pPr>
                 </w:p>
+                <w:p>
+                  <w:pPr>
+                    <w:rPr>
+                      <w:b/>
+                      <w:bCs/>
+                    </w:rPr>
+                  </w:pPr>
+                </w:p>
               </w:tc>
             </w:tr>
             <w:tr>
@@ -138,86 +152,6 @@
                   <w:tcBorders>
                     <w:top w:val="single" w:sz="4" w:space="0" w:color="37B6AE" w:themeColor="accent1"/>
                     <w:bottom w:val="nil"/>
-                  </w:tcBorders>
-                  <w:tcMar>
-                    <w:top w:w="360" w:type="dxa"/>
-                    <w:bottom w:w="0" w:type="dxa"/>
-                  </w:tcMar>
-                </w:tcPr>
-                <w:p>
-                  <w:pPr>
-                    <w:pStyle w:val="Heading3"/>
-                    <w:ind w:right="-57"/>
-                    <w:rPr>
-                      <w:rFonts w:ascii="Arial" w:hAnsi="Arial" w:cs="Arial"/>
-                    </w:rPr>
-                  </w:pPr>
-                  <w:r>
-                    <w:rPr>
-                      <w:rStyle w:val="Heading6Char"/>
-                    </w:rPr>
-                    <w:t>TELEFON</w:t>
-                  </w:r>
-                  <w:r>
-                    <w:rPr>
-                      <w:rFonts w:ascii="Arial" w:hAnsi="Arial" w:cs="Arial"/>
-                    </w:rPr>
-                    <w:t>:</w:t>
-                  </w:r>
-                </w:p>
-              </w:tc>
-            </w:tr>
-            <w:tr>
-              <w:trPr>
-                <w:trHeight w:val="250"/>
-              </w:trPr>
-              <w:tc>
-                <w:tcPr>
-                  <w:tcW w:w="3001" w:type="dxa"/>
-                  <w:tcBorders>
-                    <w:top w:val="nil"/>
-                    <w:bottom w:val="single" w:sz="4" w:space="0" w:color="37B6AE" w:themeColor="accent1"/>
-                  </w:tcBorders>
-                  <w:tcMar>
-                    <w:top w:w="115" w:type="dxa"/>
-                    <w:bottom w:w="0" w:type="dxa"/>
-                  </w:tcMar>
-                </w:tcPr>
-                <w:p>
-                  <w:pPr>
-                    <w:rPr>
-                      <w:b/>
-                      <w:bCs/>
-                    </w:rPr>
-                  </w:pPr>
-                  <w:r>
-                    <w:rPr>
-                      <w:b/>
-                      <w:bCs/>
-                    </w:rPr>
-                    <w:t>${telefon}</w:t>
-                  </w:r>
-                </w:p>
-                <w:p>
-                  <w:pPr>
-                    <w:rPr>
-                      <w:b/>
-                      <w:bCs/>
-                    </w:rPr>
-                  </w:pPr>
-                </w:p>
-              </w:tc>
-            </w:tr>
-            <w:tr>
-              <w:trPr>
-                <w:trHeight w:val="1305"/>
-              </w:trPr>
-              <w:tc>
-                <w:tcPr>
-                  <w:tcW w:w="3001" w:type="dxa"/>
-                  <w:tcBorders>
-                    <w:top w:val="single" w:sz="4" w:space="0" w:color="37B6AE" w:themeColor="accent1"/>
-                    <w:bottom w:val="single" w:sz="4" w:space="0" w:color="37B6AE" w:themeColor="accent1"/>
                   </w:tcBorders>
                   <w:tcMar>
                     <w:top w:w="360" w:type="dxa"/>
@@ -286,6 +220,94 @@
                     </w:rPr>
                     <w:t>${drzava}</w:t>
                   </w:r>
+                </w:p>
+              </w:tc>
+            </w:tr>
+            <w:tr>
+              <w:trPr>
+                <w:trHeight w:val="1025"/>
+              </w:trPr>
+              <w:tc>
+                <w:tcPr>
+                  <w:tcW w:w="3001" w:type="dxa"/>
+                  <w:tcBorders>
+                    <w:top w:val="nil"/>
+                    <w:bottom w:val="single" w:sz="4" w:space="0" w:color="37B6AE" w:themeColor="accent1"/>
+                  </w:tcBorders>
+                  <w:tcMar>
+                    <w:top w:w="115" w:type="dxa"/>
+                    <w:bottom w:w="0" w:type="dxa"/>
+                  </w:tcMar>
+                </w:tcPr>
+                <w:p>
+                  <w:pPr>
+                    <w:jc w:val="both"/>
+                    <w:rPr>
+                      <w:b/>
+                      <w:bCs/>
+                    </w:rPr>
+                  </w:pPr>
+                </w:p>
+              </w:tc>
+            </w:tr>
+            <w:tr>
+              <w:trPr>
+                <w:trHeight w:val="1305"/>
+              </w:trPr>
+              <w:tc>
+                <w:tcPr>
+                  <w:tcW w:w="3001" w:type="dxa"/>
+                  <w:tcBorders>
+                    <w:top w:val="single" w:sz="4" w:space="0" w:color="37B6AE" w:themeColor="accent1"/>
+                    <w:bottom w:val="single" w:sz="4" w:space="0" w:color="37B6AE" w:themeColor="accent1"/>
+                  </w:tcBorders>
+                  <w:tcMar>
+                    <w:top w:w="360" w:type="dxa"/>
+                    <w:bottom w:w="0" w:type="dxa"/>
+                  </w:tcMar>
+                </w:tcPr>
+                <w:p>
+                  <w:pPr>
+                    <w:rPr>
+                      <w:b/>
+                      <w:bCs/>
+                    </w:rPr>
+                  </w:pPr>
+                  <w:r>
+                    <w:rPr>
+                      <w:rStyle w:val="Heading6Char"/>
+                    </w:rPr>
+                    <w:t>TELEFON</w:t>
+                  </w:r>
+                  <w:r>
+                    <w:rPr>
+                      <w:rFonts w:ascii="Arial" w:hAnsi="Arial" w:cs="Arial"/>
+                    </w:rPr>
+                    <w:t>:</w:t>
+                  </w:r>
+                </w:p>
+                <w:p>
+                  <w:pPr>
+                    <w:rPr>
+                      <w:b/>
+                      <w:bCs/>
+                    </w:rPr>
+                  </w:pPr>
+                  <w:r>
+                    <w:rPr>
+                      <w:b/>
+                      <w:bCs/>
+                    </w:rPr>
+                    <w:t>${telefon}</w:t>
+                  </w:r>
+                </w:p>
+                <w:p>
+                  <w:pPr>
+                    <w:rPr>
+                      <w:b/>
+                      <w:bCs/>
+                    </w:rPr>
+                  </w:pPr>
                 </w:p>
                 <w:p/>
               </w:tc>
@@ -404,11 +426,6 @@
           </w:tbl>
           <w:p>
             <w:pPr>
-              <w:pStyle w:val="Heading7"/>
-            </w:pPr>
-          </w:p>
-          <w:p>
-            <w:pPr>
               <w:ind w:right="-57"/>
               <w:rPr>
                 <w:rFonts w:ascii="Arial" w:hAnsi="Arial" w:cs="Arial"/>
@@ -434,7 +451,7 @@
           </w:tcPr>
           <w:tbl>
             <w:tblPr>
-              <w:tblpPr w:leftFromText="180" w:rightFromText="180" w:vertAnchor="page" w:horzAnchor="margin" w:tblpY="463"/>
+              <w:tblpPr w:leftFromText="180" w:rightFromText="180" w:vertAnchor="page" w:horzAnchor="margin" w:tblpY="608"/>
               <w:tblOverlap w:val="never"/>
               <w:tblW w:w="6047" w:type="dxa"/>
               <w:tblLayout w:type="fixed"/>
@@ -450,7 +467,7 @@
               <w:trPr>
                 <w:gridBefore w:val="1"/>
                 <w:wBefore w:w="66" w:type="dxa"/>
-                <w:trHeight w:val="2405"/>
+                <w:trHeight w:val="1560"/>
               </w:trPr>
               <w:tc>
                 <w:tcPr>
@@ -479,7 +496,7 @@
                       <w:tag w:val="Experience:"/>
                       <w:id w:val="1217937480"/>
                       <w:placeholder>
-                        <w:docPart w:val="2DFFFFA9142D1D469AD36C968895AC25"/>
+                        <w:docPart w:val="44FBAFEB7E782B49A0136F2E437176D0"/>
                       </w:placeholder>
                       <w:temporary/>
                       <w:showingPlcHdr/>
@@ -516,7 +533,7 @@
               <w:trPr>
                 <w:gridAfter w:val="1"/>
                 <w:wAfter w:w="66" w:type="dxa"/>
-                <w:trHeight w:val="3040"/>
+                <w:trHeight w:val="2602"/>
               </w:trPr>
               <w:tc>
                 <w:tcPr>
@@ -544,7 +561,7 @@
                       <w:tag w:val="Education:"/>
                       <w:id w:val="1349516922"/>
                       <w:placeholder>
-                        <w:docPart w:val="79D6F2410793FA4E8772CD2A4BF44BD0"/>
+                        <w:docPart w:val="D8678F2D64D0B74CB0428D4AC12359EE"/>
                       </w:placeholder>
                       <w:temporary/>
                       <w:showingPlcHdr/>
@@ -590,7 +607,7 @@
                     <w:tag w:val="University or College:"/>
                     <w:id w:val="-741416646"/>
                     <w:placeholder>
-                      <w:docPart w:val="8261D7C0A96D114E8ECEC7D151F17CB2"/>
+                      <w:docPart w:val="A700F5D1D9C50F45ABA5F1F4FE771854"/>
                     </w:placeholder>
                     <w:temporary/>
                     <w:showingPlcHdr/>
@@ -629,7 +646,7 @@
                       <w:tag w:val="Education Details:"/>
                       <w:id w:val="-670642327"/>
                       <w:placeholder>
-                        <w:docPart w:val="79EF8E2FF5172A4D95A87A64F0E93D02"/>
+                        <w:docPart w:val="5554EC127FA3C643BE079D524ABB99E9"/>
                       </w:placeholder>
                       <w:temporary/>
                       <w:showingPlcHdr/>
@@ -10283,7 +10300,7 @@
         <v:path o:extrusionok="f" gradientshapeok="t" o:connecttype="rect"/>
         <o:lock v:ext="edit" aspectratio="t"/>
       </v:shapetype>
-      <v:shape id="_x0000_i1066" type="#_x0000_t75" alt="Home" style="width:25.1pt;height:25.1pt;visibility:visible" o:gfxdata="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" o:bullet="t">
+      <v:shape id="_x0000_i1073" type="#_x0000_t75" alt="Home" style="width:25.1pt;height:25.1pt;visibility:visible" o:gfxdata="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" o:bullet="t">
         <v:imagedata r:id="rId1" o:title=""/>
       </v:shape>
     </w:pict>
@@ -11313,7 +11330,7 @@
   <w:docParts>
     <w:docPart>
       <w:docPartPr>
-        <w:name w:val="2DFFFFA9142D1D469AD36C968895AC25"/>
+        <w:name w:val="44FBAFEB7E782B49A0136F2E437176D0"/>
         <w:category>
           <w:name w:val="General"/>
           <w:gallery w:val="placeholder"/>
@@ -11324,12 +11341,12 @@
         <w:behaviors>
           <w:behavior w:val="content"/>
         </w:behaviors>
-        <w:guid w:val="{12408BEC-1015-064C-9F9A-05385E6F4263}"/>
+        <w:guid w:val="{3389F899-02D1-EE49-9DC1-83114C923A7C}"/>
       </w:docPartPr>
       <w:docPartBody>
         <w:p>
           <w:pPr>
-            <w:pStyle w:val="2DFFFFA9142D1D469AD36C968895AC25"/>
+            <w:pStyle w:val="44FBAFEB7E782B49A0136F2E437176D0"/>
           </w:pPr>
           <w:r>
             <w:rPr>
@@ -11342,7 +11359,7 @@
     </w:docPart>
     <w:docPart>
       <w:docPartPr>
-        <w:name w:val="79D6F2410793FA4E8772CD2A4BF44BD0"/>
+        <w:name w:val="D8678F2D64D0B74CB0428D4AC12359EE"/>
         <w:category>
           <w:name w:val="General"/>
           <w:gallery w:val="placeholder"/>
@@ -11353,12 +11370,12 @@
         <w:behaviors>
           <w:behavior w:val="content"/>
         </w:behaviors>
-        <w:guid w:val="{34621699-2C07-6743-8418-F9E2256530F4}"/>
+        <w:guid w:val="{3450BB8E-3F06-5743-A393-2C791B8D671A}"/>
       </w:docPartPr>
       <w:docPartBody>
         <w:p>
           <w:pPr>
-            <w:pStyle w:val="79D6F2410793FA4E8772CD2A4BF44BD0"/>
+            <w:pStyle w:val="D8678F2D64D0B74CB0428D4AC12359EE"/>
           </w:pPr>
           <w:r>
             <w:rPr>
@@ -11371,7 +11388,7 @@
     </w:docPart>
     <w:docPart>
       <w:docPartPr>
-        <w:name w:val="8261D7C0A96D114E8ECEC7D151F17CB2"/>
+        <w:name w:val="A700F5D1D9C50F45ABA5F1F4FE771854"/>
         <w:category>
           <w:name w:val="General"/>
           <w:gallery w:val="placeholder"/>
@@ -11382,12 +11399,12 @@
         <w:behaviors>
           <w:behavior w:val="content"/>
         </w:behaviors>
-        <w:guid w:val="{F92EBED9-7E93-8F4C-8A4C-4E07D3B630EF}"/>
+        <w:guid w:val="{3D74C4F2-D498-AE42-8357-ABCAF2BA709D}"/>
       </w:docPartPr>
       <w:docPartBody>
         <w:p>
           <w:pPr>
-            <w:pStyle w:val="8261D7C0A96D114E8ECEC7D151F17CB2"/>
+            <w:pStyle w:val="A700F5D1D9C50F45ABA5F1F4FE771854"/>
           </w:pPr>
           <w:r>
             <w:rPr>
@@ -11400,7 +11417,7 @@
     </w:docPart>
     <w:docPart>
       <w:docPartPr>
-        <w:name w:val="79EF8E2FF5172A4D95A87A64F0E93D02"/>
+        <w:name w:val="5554EC127FA3C643BE079D524ABB99E9"/>
         <w:category>
           <w:name w:val="General"/>
           <w:gallery w:val="placeholder"/>
@@ -11411,12 +11428,12 @@
         <w:behaviors>
           <w:behavior w:val="content"/>
         </w:behaviors>
-        <w:guid w:val="{201815B3-19CB-B741-9CC1-D97E737B7146}"/>
+        <w:guid w:val="{3B021117-B55F-7847-9CE7-AE49DB44CF92}"/>
       </w:docPartPr>
       <w:docPartBody>
         <w:p>
           <w:pPr>
-            <w:pStyle w:val="79EF8E2FF5172A4D95A87A64F0E93D02"/>
+            <w:pStyle w:val="5554EC127FA3C643BE079D524ABB99E9"/>
           </w:pPr>
           <w:r>
             <w:rPr>
@@ -11495,8 +11512,12 @@
   <w:rsids>
     <w:rsidRoot w:val="00442067"/>
     <w:rsid w:val="002620DD"/>
+    <w:rsid w:val="002B1CCC"/>
     <w:rsid w:val="00442067"/>
     <w:rsid w:val="00947EA7"/>
+    <w:rsid w:val="00AF7F9C"/>
+    <w:rsid w:val="00B305EF"/>
+    <w:rsid w:val="00B6530B"/>
     <w:rsid w:val="00C061FE"/>
     <w:rsid w:val="00DB6D53"/>
   </w:rsids>
@@ -11959,17 +11980,37 @@
     <w:name w:val="79EF8E2FF5172A4D95A87A64F0E93D02"/>
     <w:rsid w:val="00DB6D53"/>
   </w:style>
-  <w:style w:type="paragraph" w:customStyle="1" w:styleId="15832FCD1C5CC94EA147B8D31612621C">
-    <w:name w:val="15832FCD1C5CC94EA147B8D31612621C"/>
+  <w:style w:type="paragraph" w:customStyle="1" w:styleId="4DFBEE0AFD3B51459BF938FAB60FDCC7">
+    <w:name w:val="4DFBEE0AFD3B51459BF938FAB60FDCC7"/>
+    <w:rsid w:val="00AF7F9C"/>
   </w:style>
-  <w:style w:type="paragraph" w:customStyle="1" w:styleId="DE1A06899ECBCA4BB5F5E6701D56F82E">
-    <w:name w:val="DE1A06899ECBCA4BB5F5E6701D56F82E"/>
+  <w:style w:type="paragraph" w:customStyle="1" w:styleId="62144AA64D93E446A198A08FDF6120B7">
+    <w:name w:val="62144AA64D93E446A198A08FDF6120B7"/>
+    <w:rsid w:val="00AF7F9C"/>
   </w:style>
-  <w:style w:type="paragraph" w:customStyle="1" w:styleId="B42C1B8F0C25A145A37697CD286687DD">
-    <w:name w:val="B42C1B8F0C25A145A37697CD286687DD"/>
+  <w:style w:type="paragraph" w:customStyle="1" w:styleId="C2D9EC9854B12C4FA930E06FB2C52666">
+    <w:name w:val="C2D9EC9854B12C4FA930E06FB2C52666"/>
+    <w:rsid w:val="00AF7F9C"/>
   </w:style>
-  <w:style w:type="paragraph" w:customStyle="1" w:styleId="4E48868150B3E943BCA1C40C421DF2A8">
-    <w:name w:val="4E48868150B3E943BCA1C40C421DF2A8"/>
+  <w:style w:type="paragraph" w:customStyle="1" w:styleId="A65535EBB31E7D4CBDE9BE12E47FE191">
+    <w:name w:val="A65535EBB31E7D4CBDE9BE12E47FE191"/>
+    <w:rsid w:val="00AF7F9C"/>
+  </w:style>
+  <w:style w:type="paragraph" w:customStyle="1" w:styleId="44FBAFEB7E782B49A0136F2E437176D0">
+    <w:name w:val="44FBAFEB7E782B49A0136F2E437176D0"/>
+    <w:rsid w:val="00AF7F9C"/>
+  </w:style>
+  <w:style w:type="paragraph" w:customStyle="1" w:styleId="D8678F2D64D0B74CB0428D4AC12359EE">
+    <w:name w:val="D8678F2D64D0B74CB0428D4AC12359EE"/>
+    <w:rsid w:val="00AF7F9C"/>
+  </w:style>
+  <w:style w:type="paragraph" w:customStyle="1" w:styleId="A700F5D1D9C50F45ABA5F1F4FE771854">
+    <w:name w:val="A700F5D1D9C50F45ABA5F1F4FE771854"/>
+    <w:rsid w:val="00AF7F9C"/>
+  </w:style>
+  <w:style w:type="paragraph" w:customStyle="1" w:styleId="5554EC127FA3C643BE079D524ABB99E9">
+    <w:name w:val="5554EC127FA3C643BE079D524ABB99E9"/>
+    <w:rsid w:val="00AF7F9C"/>
   </w:style>
 </w:styles>
 </file>

</xml_diff>